<commit_message>
CHANGED: Documentation - Changed the order of the Unity3D manual sections in order to make them easier to follow when creating a new, empty project.
</commit_message>
<xml_diff>
--- a/Doc/Manual/Slash Framework - Manual.docx
+++ b/Doc/Manual/Slash Framework - Manual.docx
@@ -24,11 +24,19 @@
       <w:r>
         <w:t>d Unity3D integration for them.</w:t>
       </w:r>
+      <w:bookmarkStart w:id="0" w:name="_GoBack"/>
+      <w:bookmarkEnd w:id="0"/>
     </w:p>
     <w:p/>
     <w:p/>
     <w:sdt>
       <w:sdtPr>
+        <w:rPr>
+          <w:rFonts w:asciiTheme="minorHAnsi" w:eastAsiaTheme="minorHAnsi" w:hAnsiTheme="minorHAnsi" w:cstheme="minorBidi"/>
+          <w:color w:val="auto"/>
+          <w:sz w:val="22"/>
+          <w:szCs w:val="22"/>
+        </w:rPr>
         <w:id w:val="-450399740"/>
         <w:docPartObj>
           <w:docPartGallery w:val="Table of Contents"/>
@@ -37,13 +45,9 @@
       </w:sdtPr>
       <w:sdtEndPr>
         <w:rPr>
-          <w:rFonts w:asciiTheme="minorHAnsi" w:eastAsiaTheme="minorHAnsi" w:hAnsiTheme="minorHAnsi" w:cstheme="minorBidi"/>
           <w:b/>
           <w:bCs/>
           <w:noProof/>
-          <w:color w:val="auto"/>
-          <w:sz w:val="22"/>
-          <w:szCs w:val="22"/>
         </w:rPr>
       </w:sdtEndPr>
       <w:sdtContent>
@@ -75,7 +79,7 @@
           <w:r>
             <w:fldChar w:fldCharType="separate"/>
           </w:r>
-          <w:hyperlink w:anchor="_Toc396996395" w:history="1">
+          <w:hyperlink w:anchor="_Toc396997286" w:history="1">
             <w:r>
               <w:rPr>
                 <w:rStyle w:val="Hyperlink"/>
@@ -102,7 +106,7 @@
                 <w:noProof/>
                 <w:webHidden/>
               </w:rPr>
-              <w:instrText xml:space="preserve"> PAGEREF _Toc396996395 \h </w:instrText>
+              <w:instrText xml:space="preserve"> PAGEREF _Toc396997286 \h </w:instrText>
             </w:r>
             <w:r>
               <w:rPr>
@@ -144,7 +148,7 @@
               <w:noProof/>
             </w:rPr>
           </w:pPr>
-          <w:hyperlink w:anchor="_Toc396996396" w:history="1">
+          <w:hyperlink w:anchor="_Toc396997287" w:history="1">
             <w:r>
               <w:rPr>
                 <w:rStyle w:val="Hyperlink"/>
@@ -171,7 +175,7 @@
                 <w:noProof/>
                 <w:webHidden/>
               </w:rPr>
-              <w:instrText xml:space="preserve"> PAGEREF _Toc396996396 \h </w:instrText>
+              <w:instrText xml:space="preserve"> PAGEREF _Toc396997287 \h </w:instrText>
             </w:r>
             <w:r>
               <w:rPr>
@@ -213,7 +217,7 @@
               <w:noProof/>
             </w:rPr>
           </w:pPr>
-          <w:hyperlink w:anchor="_Toc396996397" w:history="1">
+          <w:hyperlink w:anchor="_Toc396997288" w:history="1">
             <w:r>
               <w:rPr>
                 <w:rStyle w:val="Hyperlink"/>
@@ -240,7 +244,7 @@
                 <w:noProof/>
                 <w:webHidden/>
               </w:rPr>
-              <w:instrText xml:space="preserve"> PAGEREF _Toc396996397 \h </w:instrText>
+              <w:instrText xml:space="preserve"> PAGEREF _Toc396997288 \h </w:instrText>
             </w:r>
             <w:r>
               <w:rPr>
@@ -282,7 +286,7 @@
               <w:noProof/>
             </w:rPr>
           </w:pPr>
-          <w:hyperlink w:anchor="_Toc396996398" w:history="1">
+          <w:hyperlink w:anchor="_Toc396997289" w:history="1">
             <w:r>
               <w:rPr>
                 <w:rStyle w:val="Hyperlink"/>
@@ -309,7 +313,7 @@
                 <w:noProof/>
                 <w:webHidden/>
               </w:rPr>
-              <w:instrText xml:space="preserve"> PAGEREF _Toc396996398 \h </w:instrText>
+              <w:instrText xml:space="preserve"> PAGEREF _Toc396997289 \h </w:instrText>
             </w:r>
             <w:r>
               <w:rPr>
@@ -351,7 +355,7 @@
               <w:noProof/>
             </w:rPr>
           </w:pPr>
-          <w:hyperlink w:anchor="_Toc396996399" w:history="1">
+          <w:hyperlink w:anchor="_Toc396997290" w:history="1">
             <w:r>
               <w:rPr>
                 <w:rStyle w:val="Hyperlink"/>
@@ -378,7 +382,7 @@
                 <w:noProof/>
                 <w:webHidden/>
               </w:rPr>
-              <w:instrText xml:space="preserve"> PAGEREF _Toc396996399 \h </w:instrText>
+              <w:instrText xml:space="preserve"> PAGEREF _Toc396997290 \h </w:instrText>
             </w:r>
             <w:r>
               <w:rPr>
@@ -420,7 +424,7 @@
               <w:noProof/>
             </w:rPr>
           </w:pPr>
-          <w:hyperlink w:anchor="_Toc396996400" w:history="1">
+          <w:hyperlink w:anchor="_Toc396997291" w:history="1">
             <w:r>
               <w:rPr>
                 <w:rStyle w:val="Hyperlink"/>
@@ -447,7 +451,7 @@
                 <w:noProof/>
                 <w:webHidden/>
               </w:rPr>
-              <w:instrText xml:space="preserve"> PAGEREF _Toc396996400 \h </w:instrText>
+              <w:instrText xml:space="preserve"> PAGEREF _Toc396997291 \h </w:instrText>
             </w:r>
             <w:r>
               <w:rPr>
@@ -489,7 +493,7 @@
               <w:noProof/>
             </w:rPr>
           </w:pPr>
-          <w:hyperlink w:anchor="_Toc396996401" w:history="1">
+          <w:hyperlink w:anchor="_Toc396997292" w:history="1">
             <w:r>
               <w:rPr>
                 <w:rStyle w:val="Hyperlink"/>
@@ -516,7 +520,7 @@
                 <w:noProof/>
                 <w:webHidden/>
               </w:rPr>
-              <w:instrText xml:space="preserve"> PAGEREF _Toc396996401 \h </w:instrText>
+              <w:instrText xml:space="preserve"> PAGEREF _Toc396997292 \h </w:instrText>
             </w:r>
             <w:r>
               <w:rPr>
@@ -558,7 +562,7 @@
               <w:noProof/>
             </w:rPr>
           </w:pPr>
-          <w:hyperlink w:anchor="_Toc396996402" w:history="1">
+          <w:hyperlink w:anchor="_Toc396997293" w:history="1">
             <w:r>
               <w:rPr>
                 <w:rStyle w:val="Hyperlink"/>
@@ -585,7 +589,7 @@
                 <w:noProof/>
                 <w:webHidden/>
               </w:rPr>
-              <w:instrText xml:space="preserve"> PAGEREF _Toc396996402 \h </w:instrText>
+              <w:instrText xml:space="preserve"> PAGEREF _Toc396997293 \h </w:instrText>
             </w:r>
             <w:r>
               <w:rPr>
@@ -627,7 +631,7 @@
               <w:noProof/>
             </w:rPr>
           </w:pPr>
-          <w:hyperlink w:anchor="_Toc396996403" w:history="1">
+          <w:hyperlink w:anchor="_Toc396997294" w:history="1">
             <w:r>
               <w:rPr>
                 <w:rStyle w:val="Hyperlink"/>
@@ -654,7 +658,7 @@
                 <w:noProof/>
                 <w:webHidden/>
               </w:rPr>
-              <w:instrText xml:space="preserve"> PAGEREF _Toc396996403 \h </w:instrText>
+              <w:instrText xml:space="preserve"> PAGEREF _Toc396997294 \h </w:instrText>
             </w:r>
             <w:r>
               <w:rPr>
@@ -696,7 +700,7 @@
               <w:noProof/>
             </w:rPr>
           </w:pPr>
-          <w:hyperlink w:anchor="_Toc396996404" w:history="1">
+          <w:hyperlink w:anchor="_Toc396997295" w:history="1">
             <w:r>
               <w:rPr>
                 <w:rStyle w:val="Hyperlink"/>
@@ -723,7 +727,7 @@
                 <w:noProof/>
                 <w:webHidden/>
               </w:rPr>
-              <w:instrText xml:space="preserve"> PAGEREF _Toc396996404 \h </w:instrText>
+              <w:instrText xml:space="preserve"> PAGEREF _Toc396997295 \h </w:instrText>
             </w:r>
             <w:r>
               <w:rPr>
@@ -765,7 +769,7 @@
               <w:noProof/>
             </w:rPr>
           </w:pPr>
-          <w:hyperlink w:anchor="_Toc396996405" w:history="1">
+          <w:hyperlink w:anchor="_Toc396997296" w:history="1">
             <w:r>
               <w:rPr>
                 <w:rStyle w:val="Hyperlink"/>
@@ -792,7 +796,7 @@
                 <w:noProof/>
                 <w:webHidden/>
               </w:rPr>
-              <w:instrText xml:space="preserve"> PAGEREF _Toc396996405 \h </w:instrText>
+              <w:instrText xml:space="preserve"> PAGEREF _Toc396997296 \h </w:instrText>
             </w:r>
             <w:r>
               <w:rPr>
@@ -834,7 +838,7 @@
               <w:noProof/>
             </w:rPr>
           </w:pPr>
-          <w:hyperlink w:anchor="_Toc396996406" w:history="1">
+          <w:hyperlink w:anchor="_Toc396997297" w:history="1">
             <w:r>
               <w:rPr>
                 <w:rStyle w:val="Hyperlink"/>
@@ -861,7 +865,7 @@
                 <w:noProof/>
                 <w:webHidden/>
               </w:rPr>
-              <w:instrText xml:space="preserve"> PAGEREF _Toc396996406 \h </w:instrText>
+              <w:instrText xml:space="preserve"> PAGEREF _Toc396997297 \h </w:instrText>
             </w:r>
             <w:r>
               <w:rPr>
@@ -903,13 +907,13 @@
               <w:noProof/>
             </w:rPr>
           </w:pPr>
-          <w:hyperlink w:anchor="_Toc396996407" w:history="1">
+          <w:hyperlink w:anchor="_Toc396997298" w:history="1">
             <w:r>
               <w:rPr>
                 <w:rStyle w:val="Hyperlink"/>
                 <w:noProof/>
               </w:rPr>
-              <w:t>Game Entities and Unity Game Objects</w:t>
+              <w:t>Blueprint Editor</w:t>
             </w:r>
             <w:r>
               <w:rPr>
@@ -930,7 +934,7 @@
                 <w:noProof/>
                 <w:webHidden/>
               </w:rPr>
-              <w:instrText xml:space="preserve"> PAGEREF _Toc396996407 \h </w:instrText>
+              <w:instrText xml:space="preserve"> PAGEREF _Toc396997298 \h </w:instrText>
             </w:r>
             <w:r>
               <w:rPr>
@@ -972,13 +976,13 @@
               <w:noProof/>
             </w:rPr>
           </w:pPr>
-          <w:hyperlink w:anchor="_Toc396996408" w:history="1">
+          <w:hyperlink w:anchor="_Toc396997299" w:history="1">
             <w:r>
               <w:rPr>
                 <w:rStyle w:val="Hyperlink"/>
                 <w:noProof/>
               </w:rPr>
-              <w:t>Game Events and MonoBehaviours</w:t>
+              <w:t>Game Entities and Unity Game Objects</w:t>
             </w:r>
             <w:r>
               <w:rPr>
@@ -999,7 +1003,7 @@
                 <w:noProof/>
                 <w:webHidden/>
               </w:rPr>
-              <w:instrText xml:space="preserve"> PAGEREF _Toc396996408 \h </w:instrText>
+              <w:instrText xml:space="preserve"> PAGEREF _Toc396997299 \h </w:instrText>
             </w:r>
             <w:r>
               <w:rPr>
@@ -1041,13 +1045,13 @@
               <w:noProof/>
             </w:rPr>
           </w:pPr>
-          <w:hyperlink w:anchor="_Toc396996409" w:history="1">
+          <w:hyperlink w:anchor="_Toc396997300" w:history="1">
             <w:r>
               <w:rPr>
                 <w:rStyle w:val="Hyperlink"/>
                 <w:noProof/>
               </w:rPr>
-              <w:t>Blueprint Editor</w:t>
+              <w:t>Game Events and MonoBehaviours</w:t>
             </w:r>
             <w:r>
               <w:rPr>
@@ -1068,7 +1072,7 @@
                 <w:noProof/>
                 <w:webHidden/>
               </w:rPr>
-              <w:instrText xml:space="preserve"> PAGEREF _Toc396996409 \h </w:instrText>
+              <w:instrText xml:space="preserve"> PAGEREF _Toc396997300 \h </w:instrText>
             </w:r>
             <w:r>
               <w:rPr>
@@ -1124,12 +1128,12 @@
       <w:pPr>
         <w:pStyle w:val="Heading1"/>
       </w:pPr>
-      <w:bookmarkStart w:id="0" w:name="_Toc396996395"/>
+      <w:bookmarkStart w:id="1" w:name="_Toc396997286"/>
       <w:r>
         <w:lastRenderedPageBreak/>
         <w:t>Getting Started</w:t>
       </w:r>
-      <w:bookmarkEnd w:id="0"/>
+      <w:bookmarkEnd w:id="1"/>
     </w:p>
     <w:p>
       <w:r>
@@ -1139,12 +1143,7 @@
         <w:t>game</w:t>
       </w:r>
       <w:r>
-        <w:t xml:space="preserve"> essentially b</w:t>
-      </w:r>
-      <w:bookmarkStart w:id="1" w:name="_GoBack"/>
-      <w:bookmarkEnd w:id="1"/>
-      <w:r>
-        <w:t>oils down to three major parts:</w:t>
+        <w:t xml:space="preserve"> essentially boils down to three major parts:</w:t>
       </w:r>
     </w:p>
     <w:p>
@@ -1947,7 +1946,7 @@
       <w:pPr>
         <w:pStyle w:val="Heading1"/>
       </w:pPr>
-      <w:bookmarkStart w:id="2" w:name="_Toc396996396"/>
+      <w:bookmarkStart w:id="2" w:name="_Toc396997287"/>
       <w:r>
         <w:t>Entities</w:t>
       </w:r>
@@ -1998,7 +1997,7 @@
       <w:pPr>
         <w:pStyle w:val="Heading2"/>
       </w:pPr>
-      <w:bookmarkStart w:id="3" w:name="_Toc396996397"/>
+      <w:bookmarkStart w:id="3" w:name="_Toc396997288"/>
       <w:r>
         <w:lastRenderedPageBreak/>
         <w:t>Defining Entity Components</w:t>
@@ -6008,7 +6007,7 @@
       <w:pPr>
         <w:pStyle w:val="Heading2"/>
       </w:pPr>
-      <w:bookmarkStart w:id="4" w:name="_Toc396996398"/>
+      <w:bookmarkStart w:id="4" w:name="_Toc396997289"/>
       <w:r>
         <w:t>Adding Entity Components</w:t>
       </w:r>
@@ -7402,7 +7401,7 @@
       <w:pPr>
         <w:pStyle w:val="Heading1"/>
       </w:pPr>
-      <w:bookmarkStart w:id="5" w:name="_Toc396996399"/>
+      <w:bookmarkStart w:id="5" w:name="_Toc396997290"/>
       <w:r>
         <w:t>Systems and Events</w:t>
       </w:r>
@@ -7480,7 +7479,7 @@
       <w:pPr>
         <w:pStyle w:val="Heading2"/>
       </w:pPr>
-      <w:bookmarkStart w:id="6" w:name="_Toc396996400"/>
+      <w:bookmarkStart w:id="6" w:name="_Toc396997291"/>
       <w:r>
         <w:lastRenderedPageBreak/>
         <w:t>Defining Game Events</w:t>
@@ -10569,7 +10568,7 @@
       <w:pPr>
         <w:pStyle w:val="Heading2"/>
       </w:pPr>
-      <w:bookmarkStart w:id="7" w:name="_Toc396996401"/>
+      <w:bookmarkStart w:id="7" w:name="_Toc396997292"/>
       <w:r>
         <w:lastRenderedPageBreak/>
         <w:t>Creating Game Systems</w:t>
@@ -15145,7 +15144,7 @@
       <w:pPr>
         <w:pStyle w:val="Heading2"/>
       </w:pPr>
-      <w:bookmarkStart w:id="8" w:name="_Toc396996402"/>
+      <w:bookmarkStart w:id="8" w:name="_Toc396997293"/>
       <w:r>
         <w:t>Multiplayer, AI, Replays</w:t>
       </w:r>
@@ -15181,7 +15180,7 @@
       <w:pPr>
         <w:pStyle w:val="Heading1"/>
       </w:pPr>
-      <w:bookmarkStart w:id="9" w:name="_Toc396996403"/>
+      <w:bookmarkStart w:id="9" w:name="_Toc396997294"/>
       <w:r>
         <w:t>Entity Blueprints</w:t>
       </w:r>
@@ -23427,7 +23426,7 @@
       <w:pPr>
         <w:pStyle w:val="Heading1"/>
       </w:pPr>
-      <w:bookmarkStart w:id="10" w:name="_Toc396996404"/>
+      <w:bookmarkStart w:id="10" w:name="_Toc396997295"/>
       <w:r>
         <w:lastRenderedPageBreak/>
         <w:t>Configuring Your Game</w:t>
@@ -25161,17 +25160,7 @@
                                 <w:szCs w:val="19"/>
                                 <w:highlight w:val="white"/>
                               </w:rPr>
-                              <w:t xml:space="preserve">            </w:t>
-                            </w:r>
-                            <w:r>
-                              <w:rPr>
-                                <w:rFonts w:ascii="Consolas" w:hAnsi="Consolas" w:cs="Consolas"/>
-                                <w:color w:val="000000"/>
-                                <w:sz w:val="19"/>
-                                <w:szCs w:val="19"/>
-                                <w:highlight w:val="white"/>
-                              </w:rPr>
-                              <w:t>(</w:t>
+                              <w:t xml:space="preserve">            (</w:t>
                             </w:r>
                             <w:proofErr w:type="spellStart"/>
                             <w:r>
@@ -28991,7 +28980,7 @@
       <w:pPr>
         <w:pStyle w:val="Heading1"/>
       </w:pPr>
-      <w:bookmarkStart w:id="11" w:name="_Toc396996405"/>
+      <w:bookmarkStart w:id="11" w:name="_Toc396997296"/>
       <w:r>
         <w:t>Slash Framework and Unity3D</w:t>
       </w:r>
@@ -29011,7 +29000,7 @@
       <w:pPr>
         <w:pStyle w:val="Heading2"/>
       </w:pPr>
-      <w:bookmarkStart w:id="12" w:name="_Toc396996406"/>
+      <w:bookmarkStart w:id="12" w:name="_Toc396997297"/>
       <w:r>
         <w:t>Game Prefab</w:t>
       </w:r>
@@ -29203,11 +29192,116 @@
       <w:pPr>
         <w:pStyle w:val="Heading2"/>
       </w:pPr>
-      <w:bookmarkStart w:id="13" w:name="_Toc396996407"/>
+      <w:bookmarkStart w:id="13" w:name="_Toc396997298"/>
+      <w:r>
+        <w:t>Blueprint Editor</w:t>
+      </w:r>
+      <w:bookmarkEnd w:id="13"/>
+    </w:p>
+    <w:p>
+      <w:r>
+        <w:t xml:space="preserve">Remember when we were talking about entity blueprints and how they can be serialized to arbitrary data formats? Unity can do this for you. In Unity, click </w:t>
+      </w:r>
+      <w:r>
+        <w:rPr>
+          <w:i/>
+        </w:rPr>
+        <w:t>Slash Games &gt; Windows &gt; Blueprint Editor</w:t>
+      </w:r>
+      <w:r>
+        <w:t>. The editor will try to find your blueprint file and provide a list of blueprints to edit. You can add new blueprints, or modify existing ones by selecting them and adding or removing components, or editing the attribute table.</w:t>
+      </w:r>
+    </w:p>
+    <w:p>
+      <w:r>
+        <w:rPr>
+          <w:noProof/>
+        </w:rPr>
+        <w:drawing>
+          <wp:inline distT="0" distB="0" distL="0" distR="0" wp14:anchorId="44CCD63E" wp14:editId="0143D69A">
+            <wp:extent cx="5943600" cy="4014470"/>
+            <wp:effectExtent l="0" t="0" r="0" b="5080"/>
+            <wp:docPr id="20" name="Picture 20"/>
+            <wp:cNvGraphicFramePr>
+              <a:graphicFrameLocks xmlns:a="http://schemas.openxmlformats.org/drawingml/2006/main" noChangeAspect="1"/>
+            </wp:cNvGraphicFramePr>
+            <a:graphic xmlns:a="http://schemas.openxmlformats.org/drawingml/2006/main">
+              <a:graphicData uri="http://schemas.openxmlformats.org/drawingml/2006/picture">
+                <pic:pic xmlns:pic="http://schemas.openxmlformats.org/drawingml/2006/picture">
+                  <pic:nvPicPr>
+                    <pic:cNvPr id="1" name=""/>
+                    <pic:cNvPicPr/>
+                  </pic:nvPicPr>
+                  <pic:blipFill>
+                    <a:blip r:embed="rId9"/>
+                    <a:stretch>
+                      <a:fillRect/>
+                    </a:stretch>
+                  </pic:blipFill>
+                  <pic:spPr>
+                    <a:xfrm>
+                      <a:off x="0" y="0"/>
+                      <a:ext cx="5943600" cy="4014470"/>
+                    </a:xfrm>
+                    <a:prstGeom prst="rect">
+                      <a:avLst/>
+                    </a:prstGeom>
+                  </pic:spPr>
+                </pic:pic>
+              </a:graphicData>
+            </a:graphic>
+          </wp:inline>
+        </w:drawing>
+      </w:r>
+    </w:p>
+    <w:p>
+      <w:r>
+        <w:lastRenderedPageBreak/>
+        <w:t xml:space="preserve">Note that you need to add the </w:t>
+      </w:r>
+      <w:proofErr w:type="spellStart"/>
+      <w:r>
+        <w:rPr>
+          <w:i/>
+        </w:rPr>
+        <w:t>InspectorComponent</w:t>
+      </w:r>
+      <w:proofErr w:type="spellEnd"/>
+      <w:r>
+        <w:t xml:space="preserve"> attribute to your component classes, and other inspector attributes, such as </w:t>
+      </w:r>
+      <w:proofErr w:type="spellStart"/>
+      <w:r>
+        <w:rPr>
+          <w:i/>
+        </w:rPr>
+        <w:t>InspectorInt</w:t>
+      </w:r>
+      <w:proofErr w:type="spellEnd"/>
+      <w:r>
+        <w:t xml:space="preserve"> or </w:t>
+      </w:r>
+      <w:proofErr w:type="spellStart"/>
+      <w:r>
+        <w:rPr>
+          <w:i/>
+        </w:rPr>
+        <w:t>InspectorString</w:t>
+      </w:r>
+      <w:proofErr w:type="spellEnd"/>
+      <w:r>
+        <w:t xml:space="preserve"> to the properties you want to expose to the editor.</w:t>
+      </w:r>
+    </w:p>
+    <w:p>
+      <w:pPr>
+        <w:pStyle w:val="Heading2"/>
+      </w:pPr>
+      <w:bookmarkStart w:id="14" w:name="_Toc396997299"/>
       <w:r>
         <w:t>Game Entities and Unity Game Objects</w:t>
       </w:r>
-      <w:bookmarkEnd w:id="13"/>
+      <w:bookmarkEnd w:id="14"/>
     </w:p>
     <w:p>
       <w:r>
@@ -29247,7 +29341,7 @@
                     <pic:cNvPicPr/>
                   </pic:nvPicPr>
                   <pic:blipFill>
-                    <a:blip r:embed="rId9"/>
+                    <a:blip r:embed="rId10"/>
                     <a:stretch>
                       <a:fillRect/>
                     </a:stretch>
@@ -29308,7 +29402,7 @@
                     <pic:cNvPicPr/>
                   </pic:nvPicPr>
                   <pic:blipFill>
-                    <a:blip r:embed="rId10"/>
+                    <a:blip r:embed="rId11"/>
                     <a:stretch>
                       <a:fillRect/>
                     </a:stretch>
@@ -29331,6 +29425,11 @@
     </w:p>
     <w:p>
       <w:pPr>
+        <w:jc w:val="center"/>
+      </w:pPr>
+    </w:p>
+    <w:p>
+      <w:pPr>
         <w:jc w:val="left"/>
         <w:rPr>
           <w:rFonts w:asciiTheme="majorHAnsi" w:eastAsiaTheme="majorEastAsia" w:hAnsiTheme="majorHAnsi" w:cstheme="majorBidi"/>
@@ -29347,7 +29446,7 @@
       <w:pPr>
         <w:pStyle w:val="Heading2"/>
       </w:pPr>
-      <w:bookmarkStart w:id="14" w:name="_Toc396996408"/>
+      <w:bookmarkStart w:id="15" w:name="_Toc396997300"/>
       <w:r>
         <w:lastRenderedPageBreak/>
         <w:t xml:space="preserve">Game Events and </w:t>
@@ -29356,7 +29455,7 @@
       <w:r>
         <w:t>MonoBehaviours</w:t>
       </w:r>
-      <w:bookmarkEnd w:id="14"/>
+      <w:bookmarkEnd w:id="15"/>
       <w:proofErr w:type="spellEnd"/>
     </w:p>
     <w:p>
@@ -33402,131 +33501,7 @@
           <w:szCs w:val="26"/>
         </w:rPr>
       </w:pPr>
-      <w:r>
-        <w:br w:type="page"/>
-      </w:r>
     </w:p>
-    <w:p>
-      <w:pPr>
-        <w:pStyle w:val="Heading2"/>
-      </w:pPr>
-      <w:bookmarkStart w:id="15" w:name="_Toc396996409"/>
-      <w:r>
-        <w:lastRenderedPageBreak/>
-        <w:t>Blueprint Editor</w:t>
-      </w:r>
-      <w:bookmarkEnd w:id="15"/>
-    </w:p>
-    <w:p>
-      <w:r>
-        <w:t>Remember</w:t>
-      </w:r>
-      <w:r>
-        <w:t xml:space="preserve"> when we were talking about entity blueprints and how they can be serialized to arbitrary data formats? Unity can do this for you. In Unity, click Slash Games &gt; Windows &gt; Blueprint Editor. The editor will try to find your blueprint file and provide a list of blueprints to edit. You can add new blueprints, or modify existing ones by selecting them and adding or removing components, or editing the attribute table.</w:t>
-      </w:r>
-    </w:p>
-    <w:p>
-      <w:r>
-        <w:rPr>
-          <w:noProof/>
-        </w:rPr>
-        <w:drawing>
-          <wp:inline distT="0" distB="0" distL="0" distR="0" wp14:anchorId="557102A9" wp14:editId="0A8DF389">
-            <wp:extent cx="5943600" cy="4014470"/>
-            <wp:effectExtent l="0" t="0" r="0" b="5080"/>
-            <wp:docPr id="20" name="Picture 20"/>
-            <wp:cNvGraphicFramePr>
-              <a:graphicFrameLocks xmlns:a="http://schemas.openxmlformats.org/drawingml/2006/main" noChangeAspect="1"/>
-            </wp:cNvGraphicFramePr>
-            <a:graphic xmlns:a="http://schemas.openxmlformats.org/drawingml/2006/main">
-              <a:graphicData uri="http://schemas.openxmlformats.org/drawingml/2006/picture">
-                <pic:pic xmlns:pic="http://schemas.openxmlformats.org/drawingml/2006/picture">
-                  <pic:nvPicPr>
-                    <pic:cNvPr id="1" name=""/>
-                    <pic:cNvPicPr/>
-                  </pic:nvPicPr>
-                  <pic:blipFill>
-                    <a:blip r:embed="rId11"/>
-                    <a:stretch>
-                      <a:fillRect/>
-                    </a:stretch>
-                  </pic:blipFill>
-                  <pic:spPr>
-                    <a:xfrm>
-                      <a:off x="0" y="0"/>
-                      <a:ext cx="5943600" cy="4014470"/>
-                    </a:xfrm>
-                    <a:prstGeom prst="rect">
-                      <a:avLst/>
-                    </a:prstGeom>
-                  </pic:spPr>
-                </pic:pic>
-              </a:graphicData>
-            </a:graphic>
-          </wp:inline>
-        </w:drawing>
-      </w:r>
-    </w:p>
-    <w:p>
-      <w:r>
-        <w:t>Note that you need to a</w:t>
-      </w:r>
-      <w:r>
-        <w:t xml:space="preserve">dd the </w:t>
-      </w:r>
-      <w:proofErr w:type="spellStart"/>
-      <w:r>
-        <w:rPr>
-          <w:i/>
-        </w:rPr>
-        <w:t>Inspector</w:t>
-      </w:r>
-      <w:r>
-        <w:rPr>
-          <w:i/>
-        </w:rPr>
-        <w:t>Component</w:t>
-      </w:r>
-      <w:proofErr w:type="spellEnd"/>
-      <w:r>
-        <w:t xml:space="preserve"> attribute to your </w:t>
-      </w:r>
-      <w:r>
-        <w:t>component</w:t>
-      </w:r>
-      <w:r>
-        <w:t xml:space="preserve"> class</w:t>
-      </w:r>
-      <w:r>
-        <w:t>es</w:t>
-      </w:r>
-      <w:r>
-        <w:t xml:space="preserve">, and other inspector attributes, such as </w:t>
-      </w:r>
-      <w:proofErr w:type="spellStart"/>
-      <w:r>
-        <w:rPr>
-          <w:i/>
-        </w:rPr>
-        <w:t>InspectorInt</w:t>
-      </w:r>
-      <w:proofErr w:type="spellEnd"/>
-      <w:r>
-        <w:t xml:space="preserve"> or </w:t>
-      </w:r>
-      <w:proofErr w:type="spellStart"/>
-      <w:r>
-        <w:rPr>
-          <w:i/>
-        </w:rPr>
-        <w:t>InspectorString</w:t>
-      </w:r>
-      <w:proofErr w:type="spellEnd"/>
-      <w:r>
-        <w:t xml:space="preserve"> to the properties you want to expose to the editor.</w:t>
-      </w:r>
-    </w:p>
-    <w:p/>
     <w:sectPr>
       <w:headerReference w:type="default" r:id="rId12"/>
       <w:footerReference w:type="default" r:id="rId13"/>
@@ -33602,7 +33577,7 @@
           <w:rPr>
             <w:noProof/>
           </w:rPr>
-          <w:t>5</w:t>
+          <w:t>14</w:t>
         </w:r>
         <w:r>
           <w:rPr>
@@ -33756,7 +33731,7 @@
         <w:b/>
         <w:noProof/>
       </w:rPr>
-      <w:t>Systems and Events</w:t>
+      <w:t>Slash Framework and Unity3D</w:t>
     </w:r>
     <w:r>
       <w:rPr>
@@ -34922,7 +34897,7 @@
 </file>
 
 <file path=customXml/itemProps1.xml><?xml version="1.0" encoding="utf-8"?>
-<ds:datastoreItem xmlns:ds="http://schemas.openxmlformats.org/officeDocument/2006/customXml" ds:itemID="{1EC30DA7-8CE7-4F11-A823-A703FF6B9294}">
+<ds:datastoreItem xmlns:ds="http://schemas.openxmlformats.org/officeDocument/2006/customXml" ds:itemID="{A7CD29EF-0A95-4F98-BB9A-5B2DDC7BF88D}">
   <ds:schemaRefs>
     <ds:schemaRef ds:uri="http://schemas.openxmlformats.org/officeDocument/2006/bibliography"/>
   </ds:schemaRefs>

</xml_diff>